<commit_message>
Docs and BITES Stuff
</commit_message>
<xml_diff>
--- a/docs/Vibhaag - Synopsys.docx
+++ b/docs/Vibhaag - Synopsys.docx
@@ -370,6 +370,7 @@
     <w:p>
       <w:pPr>
         <w:spacing w:after="0" w:line="240" w:lineRule="auto"/>
+        <w:ind w:firstLine="720"/>
         <w:jc w:val="both"/>
         <w:rPr>
           <w:rFonts w:ascii="Times New Roman" w:eastAsia="Times New Roman" w:hAnsi="Times New Roman" w:cs="Times New Roman"/>
@@ -677,7 +678,53 @@
           <w:sz w:val="28"/>
           <w:szCs w:val="28"/>
         </w:rPr>
-        <w:t xml:space="preserve">mobile apps. The </w:t>
+        <w:t>mobile apps.</w:t>
+      </w:r>
+      <w:r>
+        <w:rPr>
+          <w:rFonts w:ascii="Times New Roman" w:eastAsia="Times New Roman" w:hAnsi="Times New Roman" w:cs="Times New Roman"/>
+          <w:color w:val="000000"/>
+          <w:sz w:val="28"/>
+          <w:szCs w:val="28"/>
+        </w:rPr>
+        <w:t xml:space="preserve"> </w:t>
+      </w:r>
+      <w:r>
+        <w:rPr>
+          <w:rFonts w:ascii="Times New Roman" w:eastAsia="Times New Roman" w:hAnsi="Times New Roman" w:cs="Times New Roman"/>
+          <w:color w:val="000000"/>
+          <w:sz w:val="28"/>
+          <w:szCs w:val="28"/>
+        </w:rPr>
+        <w:t xml:space="preserve">The mobile app is responsible for recording the actual events occurred when the class is held. It records the </w:t>
+      </w:r>
+      <w:r>
+        <w:rPr>
+          <w:rFonts w:ascii="Times New Roman" w:eastAsia="Times New Roman" w:hAnsi="Times New Roman" w:cs="Times New Roman"/>
+          <w:noProof/>
+          <w:color w:val="000000"/>
+          <w:sz w:val="28"/>
+          <w:szCs w:val="28"/>
+        </w:rPr>
+        <w:t>time</w:t>
+      </w:r>
+      <w:r>
+        <w:rPr>
+          <w:rFonts w:ascii="Times New Roman" w:eastAsia="Times New Roman" w:hAnsi="Times New Roman" w:cs="Times New Roman"/>
+          <w:color w:val="000000"/>
+          <w:sz w:val="28"/>
+          <w:szCs w:val="28"/>
+        </w:rPr>
+        <w:t>, date and location of the incident by a QR Code and sends the data securely to the web application which in turn stores and processes the information. The processed summary can be viewed by the faculties at their convenience.</w:t>
+      </w:r>
+      <w:r>
+        <w:rPr>
+          <w:rFonts w:ascii="Times New Roman" w:eastAsia="Times New Roman" w:hAnsi="Times New Roman" w:cs="Times New Roman"/>
+          <w:color w:val="000000"/>
+          <w:sz w:val="28"/>
+          <w:szCs w:val="28"/>
+        </w:rPr>
+        <w:t xml:space="preserve"> The </w:t>
       </w:r>
       <w:r>
         <w:rPr>
@@ -1148,6 +1195,28 @@
         <w:spacing w:after="0" w:line="240" w:lineRule="auto"/>
         <w:rPr>
           <w:rFonts w:ascii="Times New Roman" w:eastAsia="Times New Roman" w:hAnsi="Times New Roman" w:cs="Times New Roman"/>
+          <w:sz w:val="28"/>
+          <w:szCs w:val="28"/>
+        </w:rPr>
+      </w:pPr>
+      <w:bookmarkStart w:id="2" w:name="_GoBack"/>
+      <w:bookmarkEnd w:id="2"/>
+    </w:p>
+    <w:p>
+      <w:pPr>
+        <w:spacing w:after="0" w:line="240" w:lineRule="auto"/>
+        <w:rPr>
+          <w:rFonts w:ascii="Times New Roman" w:eastAsia="Times New Roman" w:hAnsi="Times New Roman" w:cs="Times New Roman"/>
+          <w:sz w:val="28"/>
+          <w:szCs w:val="28"/>
+        </w:rPr>
+      </w:pPr>
+    </w:p>
+    <w:p>
+      <w:pPr>
+        <w:spacing w:after="0" w:line="240" w:lineRule="auto"/>
+        <w:rPr>
+          <w:rFonts w:ascii="Times New Roman" w:eastAsia="Times New Roman" w:hAnsi="Times New Roman" w:cs="Times New Roman"/>
           <w:b/>
           <w:bCs/>
           <w:color w:val="000000"/>
@@ -1223,6 +1292,7 @@
           <w:sz w:val="28"/>
           <w:szCs w:val="28"/>
         </w:rPr>
+        <w:lastRenderedPageBreak/>
         <w:t>React.js</w:t>
       </w:r>
       <w:r>
@@ -1426,7 +1496,6 @@
           <w:sz w:val="28"/>
           <w:szCs w:val="28"/>
         </w:rPr>
-        <w:lastRenderedPageBreak/>
         <w:t>Deployment and DevOps:</w:t>
       </w:r>
     </w:p>
@@ -1460,8 +1529,6 @@
         </w:rPr>
         <w:t>r</w:t>
       </w:r>
-      <w:bookmarkStart w:id="2" w:name="_GoBack"/>
-      <w:bookmarkEnd w:id="2"/>
       <w:r>
         <w:rPr>
           <w:rFonts w:ascii="Times New Roman" w:eastAsia="Times New Roman" w:hAnsi="Times New Roman" w:cs="Times New Roman"/>

</xml_diff>